<commit_message>
implementing EB changes to revision letter and verifying that Rmd knits without needing to install non-CRAN libraries
</commit_message>
<xml_diff>
--- a/paper/VI_CDI_manuscript_titlepage.docx
+++ b/paper/VI_CDI_manuscript_titlepage.docx
@@ -351,10 +351,8 @@
         <w:rPr>
           <w:rFonts w:ascii="Times New Roman" w:hAnsi="Times New Roman" w:cs="Times New Roman"/>
           <w:w w:val="105"/>
-          <w:position w:val="9"/>
-          <w:sz w:val="16"/>
-        </w:rPr>
-        <w:t>1</w:t>
+        </w:rPr>
+        <w:t>*</w:t>
       </w:r>
       <w:r>
         <w:rPr>
@@ -363,14 +361,14 @@
           <w:position w:val="9"/>
           <w:sz w:val="16"/>
         </w:rPr>
-        <w:t xml:space="preserve"> </w:t>
+        <w:t>1</w:t>
       </w:r>
       <w:r>
         <w:rPr>
           <w:rFonts w:ascii="Times New Roman" w:hAnsi="Times New Roman" w:cs="Times New Roman"/>
           <w:w w:val="105"/>
         </w:rPr>
-        <w:t>(erin.e.campbell@duke.edu),</w:t>
+        <w:t>,</w:t>
       </w:r>
       <w:r>
         <w:rPr>
@@ -476,7 +474,49 @@
     </w:p>
     <w:p>
       <w:pPr>
-        <w:ind w:left="4474"/>
+        <w:ind w:left="3600"/>
+        <w:rPr>
+          <w:rFonts w:ascii="Times New Roman" w:hAnsi="Times New Roman" w:cs="Times New Roman"/>
+          <w:w w:val="105"/>
+          <w:position w:val="9"/>
+          <w:sz w:val="24"/>
+          <w:szCs w:val="24"/>
+        </w:rPr>
+      </w:pPr>
+      <w:r>
+        <w:rPr>
+          <w:rFonts w:ascii="Times New Roman" w:hAnsi="Times New Roman" w:cs="Times New Roman"/>
+          <w:w w:val="105"/>
+          <w:position w:val="9"/>
+          <w:sz w:val="24"/>
+          <w:szCs w:val="24"/>
+        </w:rPr>
+        <w:t>* Corresponding author (</w:t>
+      </w:r>
+      <w:r>
+        <w:rPr>
+          <w:rFonts w:ascii="Times New Roman" w:hAnsi="Times New Roman" w:cs="Times New Roman"/>
+          <w:w w:val="105"/>
+          <w:position w:val="9"/>
+          <w:sz w:val="24"/>
+          <w:szCs w:val="24"/>
+        </w:rPr>
+        <w:t>erin.e.campbell@duke.edu</w:t>
+      </w:r>
+      <w:r>
+        <w:rPr>
+          <w:rFonts w:ascii="Times New Roman" w:hAnsi="Times New Roman" w:cs="Times New Roman"/>
+          <w:w w:val="105"/>
+          <w:position w:val="9"/>
+          <w:sz w:val="24"/>
+          <w:szCs w:val="24"/>
+        </w:rPr>
+        <w:t>)</w:t>
+      </w:r>
+    </w:p>
+    <w:p>
+      <w:pPr>
+        <w:ind w:left="3600"/>
         <w:rPr>
           <w:rFonts w:ascii="Times New Roman" w:hAnsi="Times New Roman" w:cs="Times New Roman"/>
           <w:sz w:val="24"/>
@@ -510,11 +550,20 @@
         </w:rPr>
         <w:t>Duke University</w:t>
       </w:r>
+      <w:r>
+        <w:rPr>
+          <w:rFonts w:ascii="Times New Roman" w:hAnsi="Times New Roman" w:cs="Times New Roman"/>
+          <w:spacing w:val="-5"/>
+          <w:w w:val="105"/>
+          <w:sz w:val="24"/>
+        </w:rPr>
+        <w:t xml:space="preserve"> (417 Chapel Drive, Durham NC, 27708)</w:t>
+      </w:r>
     </w:p>
     <w:p>
       <w:pPr>
         <w:spacing w:before="148"/>
-        <w:ind w:left="4474"/>
+        <w:ind w:left="3600"/>
         <w:rPr>
           <w:rFonts w:ascii="Times New Roman" w:hAnsi="Times New Roman" w:cs="Times New Roman"/>
           <w:sz w:val="24"/>

</xml_diff>